<commit_message>
add fan driver and control unit
</commit_message>
<xml_diff>
--- a/document/IoT_control_board.docx
+++ b/document/IoT_control_board.docx
@@ -704,6 +704,24 @@
     </w:p>
     <w:p>
       <w:pPr>
+        <w:pStyle w:val="ListParagraph"/>
+        <w:numPr>
+          <w:ilvl w:val="0"/>
+          <w:numId w:val="3"/>
+        </w:numPr>
+        <w:rPr>
+          <w:lang w:bidi="fa-IR"/>
+        </w:rPr>
+      </w:pPr>
+      <w:r>
+        <w:rPr>
+          <w:lang w:bidi="fa-IR"/>
+        </w:rPr>
+        <w:t>Control DC fan by volume</w:t>
+      </w:r>
+    </w:p>
+    <w:p>
+      <w:pPr>
         <w:rPr>
           <w:rtl/>
           <w:lang w:bidi="fa-IR"/>
@@ -1757,6 +1775,7 @@
   <w:style w:type="character" w:default="1" w:styleId="DefaultParagraphFont">
     <w:name w:val="Default Paragraph Font"/>
     <w:uiPriority w:val="1"/>
+    <w:semiHidden/>
     <w:unhideWhenUsed/>
   </w:style>
   <w:style w:type="table" w:default="1" w:styleId="TableNormal">
@@ -2347,8 +2366,10 @@
     <w:rsid w:val="00594213"/>
     <w:rsid w:val="006322AC"/>
     <w:rsid w:val="00694156"/>
+    <w:rsid w:val="007B5BCD"/>
     <w:rsid w:val="0085732D"/>
     <w:rsid w:val="00D003B6"/>
+    <w:rsid w:val="00DC10B5"/>
     <w:rsid w:val="00F12B0F"/>
   </w:rsids>
   <m:mathPr>

</xml_diff>